<commit_message>
Working calibration with CRT effect on TRANRF, Vernalisation, age effect on DRT.
</commit_message>
<xml_diff>
--- a/raw_data/read_data12.docx
+++ b/raw_data/read_data12.docx
@@ -4928,7 +4928,7 @@
         <w:rPr>
           <w:rStyle w:val="DecValTok"/>
         </w:rPr>
-        <w:t xml:space="preserve">5</w:t>
+        <w:t xml:space="preserve">10</w:t>
       </w:r>
       <w:r>
         <w:rPr>
@@ -6125,7 +6125,7 @@
     </w:lvl>
   </w:abstractNum>
   <w:abstractNum w:abstractNumId="990">
-    <w:nsid w:val="8e643376"/>
+    <w:nsid w:val="fb433d7b"/>
     <w:multiLevelType w:val="multilevel"/>
     <w:lvl w:ilvl="0">
       <w:numFmt w:val="bullet"/>
@@ -6206,7 +6206,7 @@
     </w:lvl>
   </w:abstractNum>
   <w:abstractNum w:abstractNumId="991">
-    <w:nsid w:val="e8a6c0ec"/>
+    <w:nsid w:val="52fc8e08"/>
     <w:multiLevelType w:val="multilevel"/>
     <w:lvl w:ilvl="0">
       <w:numFmt w:val="bullet"/>

</xml_diff>